<commit_message>
Ajout de la partie admissions et admis sur le schéma
</commit_message>
<xml_diff>
--- a/CR/2021_04_04.docx
+++ b/CR/2021_04_04.docx
@@ -30,6 +30,26 @@
           <w:szCs w:val="28"/>
         </w:rPr>
         <w:t>du 04/04/2021</w:t>
+      </w:r>
+    </w:p>
+    <w:p>
+      <w:pPr>
+        <w:pStyle w:val="Sansinterligne"/>
+      </w:pPr>
+    </w:p>
+    <w:p>
+      <w:pPr>
+        <w:pStyle w:val="Sansinterligne"/>
+      </w:pPr>
+      <w:r>
+        <w:rPr>
+          <w:b/>
+          <w:bCs/>
+        </w:rPr>
+        <w:t>Durée :</w:t>
+      </w:r>
+      <w:r>
+        <w:t xml:space="preserve"> 34min</w:t>
       </w:r>
     </w:p>
     <w:p>

</xml_diff>